<commit_message>
Thêm chút ít phần giới thiệu, mở đầu đoạn Android ^^
</commit_message>
<xml_diff>
--- a/doc/LuanVan.docx
+++ b/doc/LuanVan.docx
@@ -820,7 +820,13 @@
         <w:t>mã vạch …</w:t>
       </w:r>
       <w:r>
-        <w:t xml:space="preserve"> và biển báo giao thông cùng là một trong số đó. Chương trình nhận dạng biển báo giao thông thường phức tạp và được cài đặt trên những hệ thống có bộ xử lý lớn, camera chất lượng cao. Mục tiêu của khóa luận là cải tiến công nghệ nhận dạng này và  mang nó cài đặt trên các thiết bị di động, giúp chúng ta phát hiện biển báo và nhận dạng nó một cách nhanh nhất.</w:t>
+        <w:t xml:space="preserve"> và biển báo giao thông c</w:t>
+      </w:r>
+      <w:r>
+        <w:t>ũ</w:t>
+      </w:r>
+      <w:r>
+        <w:t>ng là một trong số đó. Chương trình nhận dạng biển báo giao thông thường phức tạp và được cài đặt trên những hệ thống có bộ xử lý lớn, camera chất lượng cao. Mục tiêu của khóa luận là cải tiến công nghệ nhận dạng này và  mang nó cài đặt trên các thiết bị di động, giúp chúng ta phát hiện biển báo và nhận dạng nó một cách nhanh nhất.</w:t>
       </w:r>
     </w:p>
     <w:p>
@@ -2802,7 +2808,19 @@
                               <w:rPr>
                                 <w:color w:val="auto"/>
                               </w:rPr>
-                              <w:t>Một số thiết bị hay được sử dụng trong nhận dạng</w:t>
+                              <w:t xml:space="preserve">Một số thiết bị </w:t>
+                            </w:r>
+                            <w:r>
+                              <w:rPr>
+                                <w:color w:val="auto"/>
+                              </w:rPr>
+                              <w:t>thường</w:t>
+                            </w:r>
+                            <w:r>
+                              <w:rPr>
+                                <w:color w:val="auto"/>
+                              </w:rPr>
+                              <w:t xml:space="preserve"> được sử dụng trong nhận dạng</w:t>
                             </w:r>
                           </w:p>
                         </w:txbxContent>
@@ -2926,7 +2944,19 @@
                         <w:rPr>
                           <w:color w:val="auto"/>
                         </w:rPr>
-                        <w:t>Một số thiết bị hay được sử dụng trong nhận dạng</w:t>
+                        <w:t xml:space="preserve">Một số thiết bị </w:t>
+                      </w:r>
+                      <w:r>
+                        <w:rPr>
+                          <w:color w:val="auto"/>
+                        </w:rPr>
+                        <w:t>thường</w:t>
+                      </w:r>
+                      <w:r>
+                        <w:rPr>
+                          <w:color w:val="auto"/>
+                        </w:rPr>
+                        <w:t xml:space="preserve"> được sử dụng trong nhận dạng</w:t>
                       </w:r>
                     </w:p>
                   </w:txbxContent>
@@ -2949,10 +2979,7 @@
         <w:spacing w:line="360" w:lineRule="auto"/>
       </w:pPr>
       <w:r>
-        <w:t>Nhận dạng dữ liệu bao gồm có nhận dạng âm thanh và nhận dạng hình ảnh. Các đối tượng của bài toán nhận dạng thì rất phong phú, ví dụ như nhận dạng khuôn mặt, tiếng nói, nhận dạng chữ viết tay, nhận dạng mã vạch … Biển báo giao thông cũng là một trong số đó. Đây là kiểu đối tượng có tính chất hình học đặc trưng, thường bắt gặp trong đời sống hằng ngày với công dụng là đưa ra những cảnh báo thông tin cho người tham gia giao thông. Tuy nhiên các biển cáo giao thông thì không có quy luật mà chỉ là hệ thống các ký hiệu với ý nghĩa qui ước kèm theo.</w:t>
-      </w:r>
-      <w:r>
-        <w:t xml:space="preserve"> Việc ghi nhớ hình dạng và ý nghĩa của tất cả các loại biển báo đối với chúng ta sẽ là một khó khăn lớn, do đó chúng ta thường hay có nhu cầu tra cứu tìm hiểu trực quan.</w:t>
+        <w:t xml:space="preserve">Nhận dạng dữ liệu bao gồm có nhận dạng âm thanh và nhận dạng hình ảnh. Các đối tượng của bài toán nhận dạng thì rất phong phú, ví dụ như nhận dạng khuôn mặt, tiếng nói, nhận dạng chữ viết tay, nhận dạng mã vạch … Biển báo giao thông cũng là một trong số đó. </w:t>
       </w:r>
     </w:p>
     <w:p>
@@ -2960,11 +2987,55 @@
         <w:spacing w:line="360" w:lineRule="auto"/>
       </w:pPr>
       <w:r>
-        <w:t xml:space="preserve"> Bài toán nhận dạng nói chung và nhận dạng biển báo giao thông nói riêng hiện vẫn còn là một trong những chủ đề được các nhà khoa học nghiên cứu. Hiện tại đã có một số hệ thống tiên tiến của nước ngoài có khả năng nhận dạng biển báo giao thông </w:t>
-      </w:r>
-      <w:r>
+        <w:rPr>
+          <w:highlight w:val="yellow"/>
+        </w:rPr>
+        <w:t xml:space="preserve">Biển báo </w:t>
+      </w:r>
+      <w:r>
+        <w:rPr>
+          <w:highlight w:val="yellow"/>
+        </w:rPr>
+        <w:t>là kiểu đối tượng có tính chất hình học đặc trưng, thường bắt gặp trong đời sống hằng ngày với công dụng là đưa ra những cảnh báo thông tin cho người tham gia giao thông. Tuy nhiên các biển cáo giao thông thì không có quy luật mà chỉ là hệ thống các ký hiệu với ý nghĩa qui ước kèm theo.</w:t>
+      </w:r>
+      <w:r>
+        <w:rPr>
+          <w:highlight w:val="yellow"/>
+        </w:rPr>
+        <w:t xml:space="preserve"> Việc ghi nhớ hình dạng và ý nghĩa của tất cả các loại biển báo đối với chúng ta sẽ là một khó khăn lớn, </w:t>
+      </w:r>
+      <w:r>
+        <w:rPr>
+          <w:highlight w:val="yellow"/>
+        </w:rPr>
+        <w:t xml:space="preserve">thậm chí những người đã có bằng lái xe cũng chưa chắc có thể thuộc hết được ý nghĩa của các biển báo, nảy sinh nhu cầu tra cứu mọi lúc mọi nơi để có thể bù đắp kiến thức của mình. </w:t>
+      </w:r>
+      <w:r>
+        <w:rPr>
+          <w:highlight w:val="yellow"/>
+        </w:rPr>
+        <w:t xml:space="preserve">Hơn nữa, </w:t>
+      </w:r>
+      <w:r>
+        <w:rPr>
+          <w:highlight w:val="yellow"/>
+        </w:rPr>
+        <w:t xml:space="preserve">nhà nước đang có chương trình phổ cập giáo dục Luật giao thông đến </w:t>
+      </w:r>
+      <w:r>
+        <w:rPr>
+          <w:highlight w:val="yellow"/>
+        </w:rPr>
         <w:lastRenderedPageBreak/>
-        <w:t>nhưng hầu hết các  hệ thống này đều đòi hỏi một khả năng xử lý mạnh mẽ, đi kèm với nó là camera có chất lượng cao.</w:t>
+        <w:t>lứa tuổi nhi đồng, thiếu niên, càng đòi hỏi có một phương thức học tập thu hút hơn việc học thuộc lòng trên giấy.</w:t>
+      </w:r>
+    </w:p>
+    <w:p>
+      <w:pPr>
+        <w:spacing w:line="360" w:lineRule="auto"/>
+      </w:pPr>
+      <w:r>
+        <w:t xml:space="preserve"> Bài toán nhận dạng nói chung và nhận dạng biển báo giao thông nói riêng hiện vẫn còn là một trong những chủ đề được các nhà khoa học nghiên cứu. Hiện tại đã có một số hệ thống tiên tiến của nước ngoài có khả năng nhận dạng biển báo giao thông nhưng hầu hết các  hệ thống này đều đòi hỏi một khả năng xử lý mạnh mẽ, đi kèm với nó là camera có chất lượng cao.</w:t>
       </w:r>
     </w:p>
     <w:p>
@@ -3306,6 +3377,7 @@
           <w:rFonts w:ascii="Times New Roman" w:hAnsi="Times New Roman" w:cs="Times New Roman"/>
           <w:color w:val="000000" w:themeColor="text1"/>
         </w:rPr>
+        <w:lastRenderedPageBreak/>
         <w:t>Mục tiêu của đề tài</w:t>
       </w:r>
       <w:bookmarkEnd w:id="49"/>
@@ -3335,14 +3407,19 @@
         <w:rPr>
           <w:rStyle w:val="postbody"/>
         </w:rPr>
-        <w:t xml:space="preserve">ghiên cứu bài toán nhận dạng nói chung và nhận dạng biển báo giao thông nói riêng, từ đó cải tiến áp dụng cho việc xây dựng hệ thống trên các thiết bị di động. Mặc dù smartphone có những cải tiến vượt trội nhưng tất nhiên nhưng khác biệt về phần cứng như chip xử lý hay camera sẽ không thể so sánh với </w:t>
+        <w:t xml:space="preserve">ghiên cứu bài toán nhận dạng nói chung và nhận dạng biển báo giao thông nói riêng, từ đó cải tiến áp dụng cho việc xây dựng hệ thống trên các thiết bị di động. Mặc dù smartphone </w:t>
       </w:r>
       <w:r>
         <w:rPr>
           <w:rStyle w:val="postbody"/>
         </w:rPr>
-        <w:lastRenderedPageBreak/>
-        <w:t>máy tính được. Do đó chương trình nhóm xây dựng sẽ tìm cách tối ưu hóa làm sao cho có thể tận dụng được những khả năng vốn có của smartphone</w:t>
+        <w:t xml:space="preserve">đã </w:t>
+      </w:r>
+      <w:r>
+        <w:rPr>
+          <w:rStyle w:val="postbody"/>
+        </w:rPr>
+        <w:t>có những cải tiến vượt trội nhưng tất nhiên nhưng khác biệt về phần cứng như chip xử lý hay camera sẽ không thể so sánh với máy tính được. Do đó chương trình nhóm xây dựng sẽ tìm cách tối ưu hóa làm sao cho có thể tận dụng được những khả năng vốn có của smartphone</w:t>
       </w:r>
       <w:r>
         <w:rPr>
@@ -3400,7 +3477,13 @@
         <w:rPr>
           <w:rStyle w:val="postbody"/>
         </w:rPr>
-        <w:t>Chương trình sẽ được xây dựng trên nền tảng Android, một trong những nền tảng di động phát triển mạnh nhất hiện nay. Ngoài ra nhóm sử dụng thư viện OpenCv hỗ trợ cho việc xử lý ảnh.</w:t>
+        <w:t>Chương trình sẽ được xây dựng trên nền tảng Android, một trong những nền tảng di động phát triển mạnh nhất hiện nay. Ngoài ra nhóm sử dụng thư viện OpenCv cho việc xử lý ả</w:t>
+      </w:r>
+      <w:r>
+        <w:rPr>
+          <w:rStyle w:val="postbody"/>
+        </w:rPr>
+        <w:t>nh vì đây là bộ thư viện miễn phí mạnh mẽ và hoàn chỉnh nhất hiện tại.</w:t>
       </w:r>
     </w:p>
     <w:p>
@@ -3744,6 +3827,36 @@
           <w:rFonts w:ascii="Times New Roman" w:hAnsi="Times New Roman" w:cs="Times New Roman"/>
           <w:color w:val="000000" w:themeColor="text1"/>
         </w:rPr>
+        <w:t>Android</w:t>
+      </w:r>
+    </w:p>
+    <w:p/>
+    <w:p>
+      <w:r>
+        <w:t>Android là tên gọi của một hệ điều hành dựa trên nhân linux, được xây dựng dành cho các thiết bị di động hoặc các thiết bị có phần cứng không quá mạnh.</w:t>
+      </w:r>
+      <w:bookmarkStart w:id="54" w:name="_GoBack"/>
+      <w:bookmarkEnd w:id="54"/>
+    </w:p>
+    <w:p>
+      <w:pPr>
+        <w:pStyle w:val="Heading2"/>
+        <w:numPr>
+          <w:ilvl w:val="0"/>
+          <w:numId w:val="80"/>
+        </w:numPr>
+        <w:spacing w:line="240" w:lineRule="auto"/>
+        <w:ind w:left="1260" w:hanging="540"/>
+        <w:rPr>
+          <w:rFonts w:ascii="Times New Roman" w:hAnsi="Times New Roman" w:cs="Times New Roman"/>
+          <w:color w:val="000000" w:themeColor="text1"/>
+        </w:rPr>
+      </w:pPr>
+      <w:r>
+        <w:rPr>
+          <w:rFonts w:ascii="Times New Roman" w:hAnsi="Times New Roman" w:cs="Times New Roman"/>
+          <w:color w:val="000000" w:themeColor="text1"/>
+        </w:rPr>
         <w:t>Lý thuyết xử lý ảnh</w:t>
       </w:r>
     </w:p>
@@ -3802,21 +3915,7 @@
         <w:jc w:val="both"/>
       </w:pPr>
       <w:r>
-        <w:t>Con người thu nhận thông tin qua các giác quan, trong  đó thị giác đóng vai trò quan trọng nhất. Những năm trở lại đây với sự phát triển của phần cứng máy tính, xử lý ảnh và đồ hoạ đ</w:t>
-      </w:r>
-      <w:r>
-        <w:t>ã</w:t>
-      </w:r>
-      <w:r>
-        <w:t xml:space="preserve"> phát triển một</w:t>
-      </w:r>
-      <w:bookmarkStart w:id="54" w:name="_GoBack"/>
-      <w:bookmarkEnd w:id="54"/>
-      <w:r>
-        <w:t xml:space="preserve"> cách mạnh mẽ và có nhiều ứng dụng trong cuộc sống. Xử lý ảnh và đồ hoạ đóng một vai trò quan t</w:t>
-      </w:r>
-      <w:r>
-        <w:t>rọng trong tương tác người máy.</w:t>
+        <w:t>Con người thu nhận thông tin qua các giác quan, trong  đó thị giác đóng vai trò quan trọng nhất. Những năm trở lại đây với sự phát triển của phần cứng máy tính, xử lý ảnh và đồ hoạ đã phát triển một cách mạnh mẽ và có nhiều ứng dụng trong cuộc sống. Xử lý ảnh và đồ hoạ đóng một vai trò quan trọng trong tương tác người máy.</w:t>
       </w:r>
     </w:p>
     <w:p>
@@ -15109,7 +15208,7 @@
 </file>
 
 <file path=customXml/itemProps1.xml><?xml version="1.0" encoding="utf-8"?>
-<ds:datastoreItem xmlns:ds="http://schemas.openxmlformats.org/officeDocument/2006/customXml" ds:itemID="{441E1515-7B43-49B6-8FEB-086E6528FA22}">
+<ds:datastoreItem xmlns:ds="http://schemas.openxmlformats.org/officeDocument/2006/customXml" ds:itemID="{44CEBC09-0A33-46E4-8778-177CE3B53182}">
   <ds:schemaRefs>
     <ds:schemaRef ds:uri="http://schemas.openxmlformats.org/officeDocument/2006/bibliography"/>
   </ds:schemaRefs>

</xml_diff>